<commit_message>
visualizations_v2, updated a title
</commit_message>
<xml_diff>
--- a/ramen_vis.docx
+++ b/ramen_vis.docx
@@ -231,6 +231,8 @@
       <w:pPr>
         <w:rPr>
           <w:rFonts w:ascii="Times New Roman" w:hAnsi="Times New Roman" w:cs="Times New Roman"/>
+          <w:b/>
+          <w:bCs/>
           <w:sz w:val="24"/>
           <w:szCs w:val="24"/>
         </w:rPr>
@@ -238,11 +240,32 @@
       <w:r>
         <w:rPr>
           <w:rFonts w:ascii="Times New Roman" w:hAnsi="Times New Roman" w:cs="Times New Roman"/>
+          <w:b/>
+          <w:bCs/>
+          <w:sz w:val="24"/>
+          <w:szCs w:val="24"/>
+        </w:rPr>
+        <w:lastRenderedPageBreak/>
+        <w:t>Competition winners (sorted by rank and year)</w:t>
+      </w:r>
+      <w:bookmarkStart w:id="0" w:name="_GoBack"/>
+      <w:bookmarkEnd w:id="0"/>
+    </w:p>
+    <w:p>
+      <w:pPr>
+        <w:rPr>
+          <w:rFonts w:ascii="Times New Roman" w:hAnsi="Times New Roman" w:cs="Times New Roman"/>
+          <w:sz w:val="24"/>
+          <w:szCs w:val="24"/>
+        </w:rPr>
+      </w:pPr>
+      <w:r>
+        <w:rPr>
+          <w:rFonts w:ascii="Times New Roman" w:hAnsi="Times New Roman" w:cs="Times New Roman"/>
           <w:noProof/>
           <w:sz w:val="24"/>
           <w:szCs w:val="24"/>
         </w:rPr>
-        <w:lastRenderedPageBreak/>
         <w:drawing>
           <wp:inline distT="0" distB="0" distL="0" distR="0" wp14:anchorId="04E84E4B" wp14:editId="59441A0B">
             <wp:extent cx="5943600" cy="4801235"/>
@@ -285,8 +308,6 @@
           </wp:inline>
         </w:drawing>
       </w:r>
-      <w:bookmarkStart w:id="0" w:name="_GoBack"/>
-      <w:bookmarkEnd w:id="0"/>
     </w:p>
     <w:p>
       <w:pPr>

</xml_diff>